<commit_message>
Update Frontend Usability Testing.docx
</commit_message>
<xml_diff>
--- a/Frontend Usability Testing.docx
+++ b/Frontend Usability Testing.docx
@@ -433,7 +433,14 @@
           <w:tcPr>
             <w:tcW w:w="3077" w:type="dxa"/>
           </w:tcPr>
-          <w:p/>
+          <w:p>
+            <w:r>
+              <w:t xml:space="preserve">The user could play out a full game with the computer </w:t>
+            </w:r>
+            <w:r>
+              <w:t>to the target score that they entered to begin with.</w:t>
+            </w:r>
+          </w:p>
         </w:tc>
       </w:tr>
       <w:tr>
@@ -511,7 +518,59 @@
           <w:tcPr>
             <w:tcW w:w="3077" w:type="dxa"/>
           </w:tcPr>
-          <w:p/>
+          <w:p>
+            <w:r>
+              <w:t xml:space="preserve">The user was able to view both the Admin and User tables along with all their details </w:t>
+            </w:r>
+          </w:p>
+        </w:tc>
+      </w:tr>
+      <w:tr>
+        <w:trPr>
+          <w:trHeight w:val="1199"/>
+        </w:trPr>
+        <w:tc>
+          <w:tcPr>
+            <w:tcW w:w="3076" w:type="dxa"/>
+          </w:tcPr>
+          <w:p>
+            <w:r>
+              <w:lastRenderedPageBreak/>
+              <w:t xml:space="preserve">Playing </w:t>
+            </w:r>
+            <w:r>
+              <w:t xml:space="preserve">a game of </w:t>
+            </w:r>
+            <w:r>
+              <w:t xml:space="preserve">the “Pass and Play” </w:t>
+            </w:r>
+            <w:r>
+              <w:t>mode with 2 players</w:t>
+            </w:r>
+          </w:p>
+        </w:tc>
+        <w:tc>
+          <w:tcPr>
+            <w:tcW w:w="3076" w:type="dxa"/>
+          </w:tcPr>
+          <w:p>
+            <w:r>
+              <w:t>2 users should be able to efficiently carry out a game together with the specified target score</w:t>
+            </w:r>
+          </w:p>
+        </w:tc>
+        <w:tc>
+          <w:tcPr>
+            <w:tcW w:w="3077" w:type="dxa"/>
+          </w:tcPr>
+          <w:p>
+            <w:r>
+              <w:t>The users were unsatisfied with the game as the game logic didn’t make sense</w:t>
+            </w:r>
+            <w:r>
+              <w:t>, if  Players 2’s won on their shot, it would award a point to Player 1</w:t>
+            </w:r>
+          </w:p>
         </w:tc>
       </w:tr>
     </w:tbl>

</xml_diff>